<commit_message>
refactor: Improved version of my code
</commit_message>
<xml_diff>
--- a/RamosSambo/challenge_rpa_dev/docs/Analysis.docx
+++ b/RamosSambo/challenge_rpa_dev/docs/Analysis.docx
@@ -4,12 +4,15 @@
   <w:body>
     <w:p>
       <w:pPr>
-        <w:rPr>
-          <w:lang w:val="pt-BR"/>
-        </w:rPr>
-      </w:pPr>
-      <w:r>
-        <w:rPr>
+        <w:pStyle w:val="Title"/>
+        <w:rPr>
+          <w:rFonts w:ascii="Times New Roman" w:hAnsi="Times New Roman" w:cs="Times New Roman"/>
+          <w:lang w:val="pt-BR"/>
+        </w:rPr>
+      </w:pPr>
+      <w:r>
+        <w:rPr>
+          <w:rFonts w:ascii="Times New Roman" w:hAnsi="Times New Roman" w:cs="Times New Roman"/>
           <w:lang w:val="pt-BR"/>
         </w:rPr>
         <w:t>Análise e Planeamento — Desafio Técnico RPA Developer</w:t>
@@ -18,18 +21,22 @@
     <w:p>
       <w:pPr>
         <w:rPr>
+          <w:rFonts w:ascii="Times New Roman" w:hAnsi="Times New Roman" w:cs="Times New Roman"/>
           <w:lang w:val="pt-BR"/>
         </w:rPr>
       </w:pPr>
     </w:p>
     <w:p>
       <w:pPr>
-        <w:rPr>
-          <w:lang w:val="pt-BR"/>
-        </w:rPr>
-      </w:pPr>
-      <w:r>
-        <w:rPr>
+        <w:pStyle w:val="Heading1"/>
+        <w:rPr>
+          <w:rFonts w:ascii="Times New Roman" w:hAnsi="Times New Roman" w:cs="Times New Roman"/>
+          <w:lang w:val="pt-BR"/>
+        </w:rPr>
+      </w:pPr>
+      <w:r>
+        <w:rPr>
+          <w:rFonts w:ascii="Times New Roman" w:hAnsi="Times New Roman" w:cs="Times New Roman"/>
           <w:lang w:val="pt-BR"/>
         </w:rPr>
         <w:t>Descrição do processo</w:t>
@@ -38,270 +45,365 @@
     <w:p>
       <w:pPr>
         <w:rPr>
-          <w:lang w:val="pt-BR"/>
-        </w:rPr>
-      </w:pPr>
-      <w:r>
-        <w:rPr>
-          <w:lang w:val="pt-BR"/>
-        </w:rPr>
-        <w:t>O objetivo é desenvolver uma automação que aceda</w:t>
-      </w:r>
-      <w:r>
-        <w:rPr>
-          <w:lang w:val="pt-BR"/>
-        </w:rPr>
-        <w:t xml:space="preserve"> ao website (</w:t>
-      </w:r>
-      <w:r>
-        <w:rPr>
-          <w:lang w:val="pt-BR"/>
-        </w:rPr>
-        <w:t>rpa.xidondzo.com</w:t>
-      </w:r>
-      <w:r>
-        <w:rPr>
-          <w:lang w:val="pt-BR"/>
-        </w:rPr>
-        <w:t>)</w:t>
-      </w:r>
-      <w:r>
-        <w:rPr>
-          <w:lang w:val="pt-BR"/>
-        </w:rPr>
-        <w:t xml:space="preserve">, realize </w:t>
-      </w:r>
-      <w:r>
-        <w:rPr>
-          <w:lang w:val="pt-BR"/>
-        </w:rPr>
-        <w:t>a extracao e transformacao de dados</w:t>
-      </w:r>
-      <w:r>
-        <w:rPr>
-          <w:lang w:val="pt-BR"/>
-        </w:rPr>
-        <w:t xml:space="preserve">. </w:t>
+          <w:rFonts w:ascii="Times New Roman" w:hAnsi="Times New Roman" w:cs="Times New Roman"/>
+          <w:lang w:val="pt-BR"/>
+        </w:rPr>
+      </w:pPr>
+      <w:r>
+        <w:rPr>
+          <w:rFonts w:ascii="Times New Roman" w:hAnsi="Times New Roman" w:cs="Times New Roman"/>
+          <w:lang w:val="pt-BR"/>
+        </w:rPr>
+        <w:t>O objetivo é desenvolver uma automação que aceda ao website (rpa.xidondzo.com) e realize a extração e transformação de dados.</w:t>
       </w:r>
     </w:p>
     <w:p>
       <w:pPr>
         <w:rPr>
-          <w:lang w:val="pt-BR"/>
-        </w:rPr>
-      </w:pPr>
-      <w:r>
-        <w:rPr>
-          <w:lang w:val="pt-BR"/>
-        </w:rPr>
-        <w:t>Ficheiro esperado:</w:t>
-      </w:r>
-      <w:r>
-        <w:rPr>
-          <w:lang w:val="pt-BR"/>
-        </w:rPr>
-        <w:t xml:space="preserve"> </w:t>
-      </w:r>
-      <w:r>
-        <w:rPr>
-          <w:lang w:val="pt-BR"/>
-        </w:rPr>
-        <w:t>GenericReport.txt</w:t>
+          <w:rFonts w:ascii="Times New Roman" w:hAnsi="Times New Roman" w:cs="Times New Roman"/>
+          <w:lang w:val="pt-BR"/>
+        </w:rPr>
+      </w:pPr>
+      <w:r>
+        <w:rPr>
+          <w:rFonts w:ascii="Times New Roman" w:hAnsi="Times New Roman" w:cs="Times New Roman"/>
+          <w:b/>
+          <w:bCs/>
+          <w:lang w:val="pt-BR"/>
+        </w:rPr>
+        <w:t>Ficheiros esperados:</w:t>
       </w:r>
     </w:p>
     <w:p>
       <w:pPr>
-        <w:rPr>
-          <w:lang w:val="pt-BR"/>
-        </w:rPr>
-      </w:pPr>
-      <w:r>
-        <w:rPr>
-          <w:lang w:val="pt-BR"/>
-        </w:rPr>
-        <w:t>Campos obrigatorios: Nome, Email, Contacto, Estado Civil e Salario Liquido.</w:t>
+        <w:pStyle w:val="ListParagraph"/>
+        <w:numPr>
+          <w:ilvl w:val="0"/>
+          <w:numId w:val="4"/>
+        </w:numPr>
+        <w:rPr>
+          <w:rFonts w:ascii="Times New Roman" w:hAnsi="Times New Roman" w:cs="Times New Roman"/>
+          <w:lang w:val="pt-BR"/>
+        </w:rPr>
+      </w:pPr>
+      <w:r>
+        <w:rPr>
+          <w:rFonts w:ascii="Times New Roman" w:hAnsi="Times New Roman" w:cs="Times New Roman"/>
+          <w:lang w:val="pt-BR"/>
+        </w:rPr>
+        <w:t>Ficheiro único com informação geral; ou</w:t>
       </w:r>
     </w:p>
     <w:p>
       <w:pPr>
-        <w:rPr>
-          <w:lang w:val="pt-BR"/>
-        </w:rPr>
-      </w:pPr>
-      <w:r>
-        <w:rPr>
-          <w:lang w:val="pt-BR"/>
-        </w:rPr>
-        <w:t xml:space="preserve">Campos a ignorar: </w:t>
-      </w:r>
-      <w:r>
-        <w:rPr>
-          <w:lang w:val="pt-BR"/>
-        </w:rPr>
-        <w:t>Documento</w:t>
-      </w:r>
-      <w:r>
-        <w:rPr>
-          <w:lang w:val="pt-BR"/>
-        </w:rPr>
-        <w:t xml:space="preserve">, </w:t>
-      </w:r>
-      <w:r>
-        <w:rPr>
-          <w:lang w:val="pt-BR"/>
-        </w:rPr>
-        <w:t>Dept.</w:t>
-      </w:r>
-      <w:r>
-        <w:rPr>
-          <w:lang w:val="pt-BR"/>
-        </w:rPr>
-        <w:t xml:space="preserve">, </w:t>
-      </w:r>
-      <w:r>
-        <w:rPr>
-          <w:lang w:val="pt-BR"/>
-        </w:rPr>
-        <w:t>Período</w:t>
-      </w:r>
-      <w:r>
-        <w:rPr>
-          <w:lang w:val="pt-BR"/>
-        </w:rPr>
-        <w:t xml:space="preserve">, </w:t>
-      </w:r>
-      <w:r>
-        <w:rPr>
-          <w:lang w:val="pt-BR"/>
-        </w:rPr>
-        <w:t>Vencimentos brutos</w:t>
-      </w:r>
-      <w:r>
-        <w:rPr>
-          <w:lang w:val="pt-BR"/>
-        </w:rPr>
-        <w:t xml:space="preserve">, </w:t>
-      </w:r>
-      <w:r>
-        <w:rPr>
-          <w:lang w:val="pt-BR"/>
-        </w:rPr>
-        <w:t>Bónus</w:t>
-      </w:r>
-      <w:r>
-        <w:rPr>
-          <w:lang w:val="pt-BR"/>
-        </w:rPr>
-        <w:t xml:space="preserve">, </w:t>
-      </w:r>
-      <w:r>
-        <w:rPr>
-          <w:lang w:val="pt-BR"/>
-        </w:rPr>
-        <w:t>Seguros</w:t>
-      </w:r>
-      <w:r>
-        <w:rPr>
-          <w:lang w:val="pt-BR"/>
-        </w:rPr>
-        <w:t xml:space="preserve">, </w:t>
-      </w:r>
-      <w:r>
-        <w:rPr>
-          <w:lang w:val="pt-BR"/>
-        </w:rPr>
-        <w:t>OUTROS</w:t>
-      </w:r>
-      <w:r>
-        <w:rPr>
-          <w:lang w:val="pt-BR"/>
-        </w:rPr>
-        <w:t xml:space="preserve">, </w:t>
-      </w:r>
-      <w:r>
-        <w:rPr>
-          <w:lang w:val="pt-BR"/>
-        </w:rPr>
-        <w:t>Pagamento via</w:t>
-      </w:r>
-      <w:r>
-        <w:rPr>
-          <w:lang w:val="pt-BR"/>
-        </w:rPr>
-        <w:t xml:space="preserve">, </w:t>
-      </w:r>
-      <w:r>
-        <w:rPr>
-          <w:lang w:val="pt-BR"/>
-        </w:rPr>
-        <w:t>Referência recib</w:t>
-      </w:r>
-      <w:r>
-        <w:rPr>
-          <w:lang w:val="pt-BR"/>
-        </w:rPr>
-        <w:t xml:space="preserve">, </w:t>
-      </w:r>
-      <w:r>
-        <w:rPr>
-          <w:lang w:val="pt-BR"/>
-        </w:rPr>
-        <w:t>Obs.</w:t>
-      </w:r>
-      <w:r>
-        <w:rPr>
-          <w:lang w:val="pt-BR"/>
-        </w:rPr>
-        <w:t xml:space="preserve">, </w:t>
-      </w:r>
-      <w:r>
-        <w:rPr>
-          <w:lang w:val="pt-BR"/>
-        </w:rPr>
-        <w:t>Assinatura gestor</w:t>
-      </w:r>
-      <w:r>
-        <w:rPr>
-          <w:lang w:val="pt-BR"/>
-        </w:rPr>
-        <w:t xml:space="preserve">, </w:t>
-      </w:r>
-      <w:r>
-        <w:rPr>
-          <w:lang w:val="pt-BR"/>
-        </w:rPr>
-        <w:t>Data</w:t>
-      </w:r>
-      <w:r>
-        <w:rPr>
-          <w:lang w:val="pt-BR"/>
-        </w:rPr>
-        <w:t>.</w:t>
+        <w:pStyle w:val="ListParagraph"/>
+        <w:numPr>
+          <w:ilvl w:val="0"/>
+          <w:numId w:val="4"/>
+        </w:numPr>
+        <w:rPr>
+          <w:rFonts w:ascii="Times New Roman" w:hAnsi="Times New Roman" w:cs="Times New Roman"/>
+          <w:lang w:val="pt-BR"/>
+        </w:rPr>
+      </w:pPr>
+      <w:r>
+        <w:rPr>
+          <w:rFonts w:ascii="Times New Roman" w:hAnsi="Times New Roman" w:cs="Times New Roman"/>
+          <w:lang w:val="pt-BR"/>
+        </w:rPr>
+        <w:t>Lista de ficheiros com o nome dos colaboradores em formato similar a: R1000.txt</w:t>
       </w:r>
     </w:p>
     <w:p>
       <w:pPr>
         <w:rPr>
-          <w:lang w:val="pt-BR"/>
-        </w:rPr>
-      </w:pPr>
-      <w:r>
-        <w:rPr>
-          <w:lang w:val="pt-BR"/>
-        </w:rPr>
-        <w:t>O resultado deve ser guardado num ficheiro CSV com timestamp no nome.</w:t>
+          <w:rFonts w:ascii="Times New Roman" w:hAnsi="Times New Roman" w:cs="Times New Roman"/>
+          <w:lang w:val="pt-BR"/>
+        </w:rPr>
+      </w:pPr>
+      <w:r>
+        <w:rPr>
+          <w:rFonts w:ascii="Times New Roman" w:hAnsi="Times New Roman" w:cs="Times New Roman"/>
+          <w:b/>
+          <w:bCs/>
+          <w:lang w:val="pt-BR"/>
+        </w:rPr>
+        <w:t>Campos necessários:</w:t>
+      </w:r>
+      <w:r>
+        <w:rPr>
+          <w:rFonts w:ascii="Times New Roman" w:hAnsi="Times New Roman" w:cs="Times New Roman"/>
+          <w:lang w:val="pt-BR"/>
+        </w:rPr>
+        <w:t xml:space="preserve"> Nome, Email, Contacto, Estado Civil e Salário Líquido.</w:t>
       </w:r>
     </w:p>
     <w:p>
       <w:pPr>
         <w:rPr>
-          <w:lang w:val="pt-BR"/>
-        </w:rPr>
-      </w:pPr>
+          <w:rFonts w:ascii="Times New Roman" w:hAnsi="Times New Roman" w:cs="Times New Roman"/>
+          <w:lang w:val="pt-BR"/>
+        </w:rPr>
+      </w:pPr>
+      <w:r>
+        <w:rPr>
+          <w:rFonts w:ascii="Times New Roman" w:hAnsi="Times New Roman" w:cs="Times New Roman"/>
+          <w:b/>
+          <w:bCs/>
+          <w:lang w:val="pt-BR"/>
+        </w:rPr>
+        <w:t>Campos a ignorar:</w:t>
+      </w:r>
+      <w:r>
+        <w:rPr>
+          <w:rFonts w:ascii="Times New Roman" w:hAnsi="Times New Roman" w:cs="Times New Roman"/>
+          <w:lang w:val="pt-BR"/>
+        </w:rPr>
+        <w:t xml:space="preserve"> Documento, Dept., Período, Vencimentos brutos, Bónus, Seguros,</w:t>
+      </w:r>
+      <w:r>
+        <w:rPr>
+          <w:rFonts w:ascii="Times New Roman" w:hAnsi="Times New Roman" w:cs="Times New Roman"/>
+          <w:lang w:val="pt-BR"/>
+        </w:rPr>
+        <w:t xml:space="preserve"> </w:t>
+      </w:r>
+      <w:r>
+        <w:rPr>
+          <w:rFonts w:ascii="Times New Roman" w:hAnsi="Times New Roman" w:cs="Times New Roman"/>
+          <w:lang w:val="pt-BR"/>
+        </w:rPr>
+        <w:t>OUTROS, Pagamento via, Referência do recibo, Observações, Assinatura do gestor, Data.</w:t>
+      </w:r>
     </w:p>
     <w:p>
       <w:pPr>
         <w:rPr>
+          <w:rFonts w:ascii="Times New Roman" w:hAnsi="Times New Roman" w:cs="Times New Roman"/>
+          <w:lang w:val="pt-BR"/>
+        </w:rPr>
+      </w:pPr>
+      <w:r>
+        <w:rPr>
+          <w:rFonts w:ascii="Times New Roman" w:hAnsi="Times New Roman" w:cs="Times New Roman"/>
+          <w:lang w:val="pt-BR"/>
+        </w:rPr>
+        <w:t xml:space="preserve">O resultado deve ser guardado num ficheiro CSV com </w:t>
+      </w:r>
+      <w:r>
+        <w:rPr>
+          <w:rFonts w:ascii="Times New Roman" w:hAnsi="Times New Roman" w:cs="Times New Roman"/>
+          <w:i/>
+          <w:iCs/>
+          <w:lang w:val="pt-BR"/>
+        </w:rPr>
+        <w:t>timestamp</w:t>
+      </w:r>
+      <w:r>
+        <w:rPr>
+          <w:rFonts w:ascii="Times New Roman" w:hAnsi="Times New Roman" w:cs="Times New Roman"/>
+          <w:lang w:val="pt-BR"/>
+        </w:rPr>
+        <w:t xml:space="preserve"> no nome.</w:t>
+      </w:r>
+    </w:p>
+    <w:p>
+      <w:pPr>
+        <w:rPr>
+          <w:rFonts w:ascii="Times New Roman" w:hAnsi="Times New Roman" w:cs="Times New Roman"/>
+          <w:lang w:val="pt-BR"/>
+        </w:rPr>
+      </w:pPr>
+    </w:p>
+    <w:p>
+      <w:pPr>
+        <w:rPr>
+          <w:rFonts w:ascii="Times New Roman" w:hAnsi="Times New Roman" w:cs="Times New Roman"/>
+        </w:rPr>
+      </w:pPr>
+      <w:proofErr w:type="spellStart"/>
+      <w:r>
+        <w:rPr>
+          <w:rFonts w:ascii="Times New Roman" w:hAnsi="Times New Roman" w:cs="Times New Roman"/>
+          <w:b/>
+          <w:bCs/>
+        </w:rPr>
+        <w:t>Resumo</w:t>
+      </w:r>
+      <w:proofErr w:type="spellEnd"/>
+      <w:r>
+        <w:rPr>
+          <w:rFonts w:ascii="Times New Roman" w:hAnsi="Times New Roman" w:cs="Times New Roman"/>
+          <w:b/>
+          <w:bCs/>
+        </w:rPr>
+        <w:t xml:space="preserve"> das </w:t>
+      </w:r>
+      <w:proofErr w:type="spellStart"/>
+      <w:r>
+        <w:rPr>
+          <w:rFonts w:ascii="Times New Roman" w:hAnsi="Times New Roman" w:cs="Times New Roman"/>
+          <w:b/>
+          <w:bCs/>
+        </w:rPr>
+        <w:t>decisões</w:t>
+      </w:r>
+      <w:proofErr w:type="spellEnd"/>
+      <w:r>
+        <w:rPr>
+          <w:rFonts w:ascii="Times New Roman" w:hAnsi="Times New Roman" w:cs="Times New Roman"/>
+          <w:b/>
+          <w:bCs/>
+        </w:rPr>
+        <w:t xml:space="preserve"> </w:t>
+      </w:r>
+      <w:proofErr w:type="spellStart"/>
+      <w:r>
+        <w:rPr>
+          <w:rFonts w:ascii="Times New Roman" w:hAnsi="Times New Roman" w:cs="Times New Roman"/>
+          <w:b/>
+          <w:bCs/>
+        </w:rPr>
+        <w:t>técnicas</w:t>
+      </w:r>
+      <w:proofErr w:type="spellEnd"/>
+    </w:p>
+    <w:p>
+      <w:pPr>
+        <w:numPr>
+          <w:ilvl w:val="0"/>
+          <w:numId w:val="3"/>
+        </w:numPr>
+        <w:rPr>
+          <w:rFonts w:ascii="Times New Roman" w:hAnsi="Times New Roman" w:cs="Times New Roman"/>
+          <w:lang w:val="pt-BR"/>
+        </w:rPr>
+      </w:pPr>
+      <w:r>
+        <w:rPr>
+          <w:rFonts w:ascii="Times New Roman" w:hAnsi="Times New Roman" w:cs="Times New Roman"/>
+          <w:b/>
+          <w:bCs/>
+          <w:lang w:val="pt-BR"/>
+        </w:rPr>
+        <w:t>Separação do código em múltiplos ficheiros com funções do mesmo domínio</w:t>
+      </w:r>
+      <w:r>
+        <w:rPr>
+          <w:rFonts w:ascii="Times New Roman" w:hAnsi="Times New Roman" w:cs="Times New Roman"/>
+          <w:lang w:val="pt-BR"/>
+        </w:rPr>
+        <w:br/>
+        <w:t>Aplicação do princípio da responsabilidade única, facilitando a navegação, o acesso a trechos específicos e a alteração de partes isoladas do código sem afetar componentes desnecessários.</w:t>
+      </w:r>
+    </w:p>
+    <w:p>
+      <w:pPr>
+        <w:numPr>
+          <w:ilvl w:val="0"/>
+          <w:numId w:val="3"/>
+        </w:numPr>
+        <w:rPr>
+          <w:rFonts w:ascii="Times New Roman" w:hAnsi="Times New Roman" w:cs="Times New Roman"/>
+          <w:lang w:val="pt-BR"/>
+        </w:rPr>
+      </w:pPr>
+      <w:r>
+        <w:rPr>
+          <w:rFonts w:ascii="Times New Roman" w:hAnsi="Times New Roman" w:cs="Times New Roman"/>
+          <w:b/>
+          <w:bCs/>
+          <w:lang w:val="pt-BR"/>
+        </w:rPr>
+        <w:t xml:space="preserve">Execução em modo </w:t>
+      </w:r>
+      <w:r>
+        <w:rPr>
+          <w:rFonts w:ascii="Times New Roman" w:hAnsi="Times New Roman" w:cs="Times New Roman"/>
+          <w:b/>
+          <w:bCs/>
+          <w:i/>
+          <w:iCs/>
+          <w:lang w:val="pt-BR"/>
+        </w:rPr>
+        <w:t>headless</w:t>
+      </w:r>
+      <w:r>
+        <w:rPr>
+          <w:rFonts w:ascii="Times New Roman" w:hAnsi="Times New Roman" w:cs="Times New Roman"/>
+          <w:b/>
+          <w:bCs/>
+          <w:lang w:val="pt-BR"/>
+        </w:rPr>
+        <w:t xml:space="preserve"> (automação sem interface gráfica)</w:t>
+      </w:r>
+      <w:r>
+        <w:rPr>
+          <w:rFonts w:ascii="Times New Roman" w:hAnsi="Times New Roman" w:cs="Times New Roman"/>
+          <w:lang w:val="pt-BR"/>
+        </w:rPr>
+        <w:br/>
+        <w:t xml:space="preserve">Permite melhorar o desempenho e garantir a execução mesmo em ambientes sem interface gráfica, como servidores e </w:t>
+      </w:r>
+      <w:r>
+        <w:rPr>
+          <w:rFonts w:ascii="Times New Roman" w:hAnsi="Times New Roman" w:cs="Times New Roman"/>
+          <w:i/>
+          <w:iCs/>
+          <w:lang w:val="pt-BR"/>
+        </w:rPr>
+        <w:t>containers</w:t>
+      </w:r>
+      <w:r>
+        <w:rPr>
+          <w:rFonts w:ascii="Times New Roman" w:hAnsi="Times New Roman" w:cs="Times New Roman"/>
+          <w:lang w:val="pt-BR"/>
+        </w:rPr>
+        <w:t>.</w:t>
+      </w:r>
+    </w:p>
+    <w:p>
+      <w:pPr>
+        <w:numPr>
+          <w:ilvl w:val="0"/>
+          <w:numId w:val="3"/>
+        </w:numPr>
+        <w:rPr>
+          <w:rFonts w:ascii="Times New Roman" w:hAnsi="Times New Roman" w:cs="Times New Roman"/>
+          <w:lang w:val="pt-BR"/>
+        </w:rPr>
+      </w:pPr>
+      <w:r>
+        <w:rPr>
+          <w:rFonts w:ascii="Times New Roman" w:hAnsi="Times New Roman" w:cs="Times New Roman"/>
+          <w:b/>
+          <w:bCs/>
+          <w:lang w:val="pt-BR"/>
+        </w:rPr>
+        <w:t>Utilização de logs</w:t>
+      </w:r>
+      <w:r>
+        <w:rPr>
+          <w:rFonts w:ascii="Times New Roman" w:hAnsi="Times New Roman" w:cs="Times New Roman"/>
+          <w:lang w:val="pt-BR"/>
+        </w:rPr>
+        <w:br/>
+        <w:t>Permite manter um registo da execução, tanto nos pontos concluídos com sucesso como também nos erros ou problemas identificados.</w:t>
+      </w:r>
+    </w:p>
+    <w:p>
+      <w:pPr>
+        <w:rPr>
+          <w:rFonts w:ascii="Times New Roman" w:hAnsi="Times New Roman" w:cs="Times New Roman"/>
+          <w:lang w:val="pt-BR"/>
+        </w:rPr>
+      </w:pPr>
+    </w:p>
+    <w:p>
+      <w:pPr>
+        <w:pStyle w:val="ListParagraph"/>
+        <w:rPr>
+          <w:rFonts w:ascii="Times New Roman" w:hAnsi="Times New Roman" w:cs="Times New Roman"/>
           <w:lang w:val="pt-BR"/>
         </w:rPr>
       </w:pPr>
@@ -314,6 +416,450 @@
     </w:sectPr>
   </w:body>
 </w:document>
+</file>
+
+<file path=word/numbering.xml><?xml version="1.0" encoding="utf-8"?>
+<w:numbering xmlns:wpc="http://schemas.microsoft.com/office/word/2010/wordprocessingCanvas" xmlns:cx="http://schemas.microsoft.com/office/drawing/2014/chartex" xmlns:cx1="http://schemas.microsoft.com/office/drawing/2015/9/8/chartex" xmlns:cx2="http://schemas.microsoft.com/office/drawing/2015/10/21/chartex" xmlns:cx3="http://schemas.microsoft.com/office/drawing/2016/5/9/chartex" xmlns:cx4="http://schemas.microsoft.com/office/drawing/2016/5/10/chartex" xmlns:cx5="http://schemas.microsoft.com/office/drawing/2016/5/11/chartex" xmlns:cx6="http://schemas.microsoft.com/office/drawing/2016/5/12/chartex" xmlns:cx7="http://schemas.microsoft.com/office/drawing/2016/5/13/chartex" xmlns:cx8="http://schemas.microsoft.com/office/drawing/2016/5/14/chartex" xmlns:mc="http://schemas.openxmlformats.org/markup-compatibility/2006" xmlns:aink="http://schemas.microsoft.com/office/drawing/2016/ink" xmlns:am3d="http://schemas.microsoft.com/office/drawing/2017/model3d" xmlns:o="urn:schemas-microsoft-com:office:office" xmlns:oel="http://schemas.microsoft.com/office/2019/extlst" xmlns:r="http://schemas.openxmlformats.org/officeDocument/2006/relationships" xmlns:m="http://schemas.openxmlformats.org/officeDocument/2006/math" xmlns:v="urn:schemas-microsoft-com:vml" xmlns:wp14="http://schemas.microsoft.com/office/word/2010/wordprocessingDrawing" xmlns:wp="http://schemas.openxmlformats.org/drawingml/2006/wordprocessingDrawing" xmlns:w10="urn:schemas-microsoft-com:office:word" xmlns:w="http://schemas.openxmlformats.org/wordprocessingml/2006/main" xmlns:w14="http://schemas.microsoft.com/office/word/2010/wordml" xmlns:w15="http://schemas.microsoft.com/office/word/2012/wordml" xmlns:w16cex="http://schemas.microsoft.com/office/word/2018/wordml/cex" xmlns:w16cid="http://schemas.microsoft.com/office/word/2016/wordml/cid" xmlns:w16="http://schemas.microsoft.com/office/word/2018/wordml" xmlns:w16du="http://schemas.microsoft.com/office/word/2023/wordml/word16du" xmlns:w16sdtdh="http://schemas.microsoft.com/office/word/2020/wordml/sdtdatahash" xmlns:w16se="http://schemas.microsoft.com/office/word/2015/wordml/symex" xmlns:wpg="http://schemas.microsoft.com/office/word/2010/wordprocessingGroup" xmlns:wpi="http://schemas.microsoft.com/office/word/2010/wordprocessingInk" xmlns:wne="http://schemas.microsoft.com/office/word/2006/wordml" xmlns:wps="http://schemas.microsoft.com/office/word/2010/wordprocessingShape" mc:Ignorable="w14 w15 w16se w16cid w16 w16cex w16sdtdh w16du wp14">
+  <w:abstractNum w:abstractNumId="0" w15:restartNumberingAfterBreak="0">
+    <w:nsid w:val="09787200"/>
+    <w:multiLevelType w:val="hybridMultilevel"/>
+    <w:tmpl w:val="DE76D7DE"/>
+    <w:lvl w:ilvl="0" w:tplc="7A548668">
+      <w:numFmt w:val="bullet"/>
+      <w:lvlText w:val=""/>
+      <w:lvlJc w:val="left"/>
+      <w:pPr>
+        <w:ind w:left="720" w:hanging="360"/>
+      </w:pPr>
+      <w:rPr>
+        <w:rFonts w:ascii="Symbol" w:eastAsiaTheme="minorHAnsi" w:hAnsi="Symbol" w:cstheme="minorBidi" w:hint="default"/>
+      </w:rPr>
+    </w:lvl>
+    <w:lvl w:ilvl="1" w:tplc="04090003" w:tentative="1">
+      <w:start w:val="1"/>
+      <w:numFmt w:val="bullet"/>
+      <w:lvlText w:val="o"/>
+      <w:lvlJc w:val="left"/>
+      <w:pPr>
+        <w:ind w:left="1440" w:hanging="360"/>
+      </w:pPr>
+      <w:rPr>
+        <w:rFonts w:ascii="Courier New" w:hAnsi="Courier New" w:cs="Courier New" w:hint="default"/>
+      </w:rPr>
+    </w:lvl>
+    <w:lvl w:ilvl="2" w:tplc="04090005" w:tentative="1">
+      <w:start w:val="1"/>
+      <w:numFmt w:val="bullet"/>
+      <w:lvlText w:val=""/>
+      <w:lvlJc w:val="left"/>
+      <w:pPr>
+        <w:ind w:left="2160" w:hanging="360"/>
+      </w:pPr>
+      <w:rPr>
+        <w:rFonts w:ascii="Wingdings" w:hAnsi="Wingdings" w:hint="default"/>
+      </w:rPr>
+    </w:lvl>
+    <w:lvl w:ilvl="3" w:tplc="04090001" w:tentative="1">
+      <w:start w:val="1"/>
+      <w:numFmt w:val="bullet"/>
+      <w:lvlText w:val=""/>
+      <w:lvlJc w:val="left"/>
+      <w:pPr>
+        <w:ind w:left="2880" w:hanging="360"/>
+      </w:pPr>
+      <w:rPr>
+        <w:rFonts w:ascii="Symbol" w:hAnsi="Symbol" w:hint="default"/>
+      </w:rPr>
+    </w:lvl>
+    <w:lvl w:ilvl="4" w:tplc="04090003" w:tentative="1">
+      <w:start w:val="1"/>
+      <w:numFmt w:val="bullet"/>
+      <w:lvlText w:val="o"/>
+      <w:lvlJc w:val="left"/>
+      <w:pPr>
+        <w:ind w:left="3600" w:hanging="360"/>
+      </w:pPr>
+      <w:rPr>
+        <w:rFonts w:ascii="Courier New" w:hAnsi="Courier New" w:cs="Courier New" w:hint="default"/>
+      </w:rPr>
+    </w:lvl>
+    <w:lvl w:ilvl="5" w:tplc="04090005" w:tentative="1">
+      <w:start w:val="1"/>
+      <w:numFmt w:val="bullet"/>
+      <w:lvlText w:val=""/>
+      <w:lvlJc w:val="left"/>
+      <w:pPr>
+        <w:ind w:left="4320" w:hanging="360"/>
+      </w:pPr>
+      <w:rPr>
+        <w:rFonts w:ascii="Wingdings" w:hAnsi="Wingdings" w:hint="default"/>
+      </w:rPr>
+    </w:lvl>
+    <w:lvl w:ilvl="6" w:tplc="04090001" w:tentative="1">
+      <w:start w:val="1"/>
+      <w:numFmt w:val="bullet"/>
+      <w:lvlText w:val=""/>
+      <w:lvlJc w:val="left"/>
+      <w:pPr>
+        <w:ind w:left="5040" w:hanging="360"/>
+      </w:pPr>
+      <w:rPr>
+        <w:rFonts w:ascii="Symbol" w:hAnsi="Symbol" w:hint="default"/>
+      </w:rPr>
+    </w:lvl>
+    <w:lvl w:ilvl="7" w:tplc="04090003" w:tentative="1">
+      <w:start w:val="1"/>
+      <w:numFmt w:val="bullet"/>
+      <w:lvlText w:val="o"/>
+      <w:lvlJc w:val="left"/>
+      <w:pPr>
+        <w:ind w:left="5760" w:hanging="360"/>
+      </w:pPr>
+      <w:rPr>
+        <w:rFonts w:ascii="Courier New" w:hAnsi="Courier New" w:cs="Courier New" w:hint="default"/>
+      </w:rPr>
+    </w:lvl>
+    <w:lvl w:ilvl="8" w:tplc="04090005" w:tentative="1">
+      <w:start w:val="1"/>
+      <w:numFmt w:val="bullet"/>
+      <w:lvlText w:val=""/>
+      <w:lvlJc w:val="left"/>
+      <w:pPr>
+        <w:ind w:left="6480" w:hanging="360"/>
+      </w:pPr>
+      <w:rPr>
+        <w:rFonts w:ascii="Wingdings" w:hAnsi="Wingdings" w:hint="default"/>
+      </w:rPr>
+    </w:lvl>
+  </w:abstractNum>
+  <w:abstractNum w:abstractNumId="1" w15:restartNumberingAfterBreak="0">
+    <w:nsid w:val="0E6F7D19"/>
+    <w:multiLevelType w:val="multilevel"/>
+    <w:tmpl w:val="DCC4F90C"/>
+    <w:lvl w:ilvl="0">
+      <w:start w:val="1"/>
+      <w:numFmt w:val="decimal"/>
+      <w:lvlText w:val="%1."/>
+      <w:lvlJc w:val="left"/>
+      <w:pPr>
+        <w:tabs>
+          <w:tab w:val="num" w:pos="720"/>
+        </w:tabs>
+        <w:ind w:left="720" w:hanging="360"/>
+      </w:pPr>
+    </w:lvl>
+    <w:lvl w:ilvl="1" w:tentative="1">
+      <w:start w:val="1"/>
+      <w:numFmt w:val="decimal"/>
+      <w:lvlText w:val="%2."/>
+      <w:lvlJc w:val="left"/>
+      <w:pPr>
+        <w:tabs>
+          <w:tab w:val="num" w:pos="1440"/>
+        </w:tabs>
+        <w:ind w:left="1440" w:hanging="360"/>
+      </w:pPr>
+    </w:lvl>
+    <w:lvl w:ilvl="2" w:tentative="1">
+      <w:start w:val="1"/>
+      <w:numFmt w:val="decimal"/>
+      <w:lvlText w:val="%3."/>
+      <w:lvlJc w:val="left"/>
+      <w:pPr>
+        <w:tabs>
+          <w:tab w:val="num" w:pos="2160"/>
+        </w:tabs>
+        <w:ind w:left="2160" w:hanging="360"/>
+      </w:pPr>
+    </w:lvl>
+    <w:lvl w:ilvl="3" w:tentative="1">
+      <w:start w:val="1"/>
+      <w:numFmt w:val="decimal"/>
+      <w:lvlText w:val="%4."/>
+      <w:lvlJc w:val="left"/>
+      <w:pPr>
+        <w:tabs>
+          <w:tab w:val="num" w:pos="2880"/>
+        </w:tabs>
+        <w:ind w:left="2880" w:hanging="360"/>
+      </w:pPr>
+    </w:lvl>
+    <w:lvl w:ilvl="4" w:tentative="1">
+      <w:start w:val="1"/>
+      <w:numFmt w:val="decimal"/>
+      <w:lvlText w:val="%5."/>
+      <w:lvlJc w:val="left"/>
+      <w:pPr>
+        <w:tabs>
+          <w:tab w:val="num" w:pos="3600"/>
+        </w:tabs>
+        <w:ind w:left="3600" w:hanging="360"/>
+      </w:pPr>
+    </w:lvl>
+    <w:lvl w:ilvl="5" w:tentative="1">
+      <w:start w:val="1"/>
+      <w:numFmt w:val="decimal"/>
+      <w:lvlText w:val="%6."/>
+      <w:lvlJc w:val="left"/>
+      <w:pPr>
+        <w:tabs>
+          <w:tab w:val="num" w:pos="4320"/>
+        </w:tabs>
+        <w:ind w:left="4320" w:hanging="360"/>
+      </w:pPr>
+    </w:lvl>
+    <w:lvl w:ilvl="6" w:tentative="1">
+      <w:start w:val="1"/>
+      <w:numFmt w:val="decimal"/>
+      <w:lvlText w:val="%7."/>
+      <w:lvlJc w:val="left"/>
+      <w:pPr>
+        <w:tabs>
+          <w:tab w:val="num" w:pos="5040"/>
+        </w:tabs>
+        <w:ind w:left="5040" w:hanging="360"/>
+      </w:pPr>
+    </w:lvl>
+    <w:lvl w:ilvl="7" w:tentative="1">
+      <w:start w:val="1"/>
+      <w:numFmt w:val="decimal"/>
+      <w:lvlText w:val="%8."/>
+      <w:lvlJc w:val="left"/>
+      <w:pPr>
+        <w:tabs>
+          <w:tab w:val="num" w:pos="5760"/>
+        </w:tabs>
+        <w:ind w:left="5760" w:hanging="360"/>
+      </w:pPr>
+    </w:lvl>
+    <w:lvl w:ilvl="8" w:tentative="1">
+      <w:start w:val="1"/>
+      <w:numFmt w:val="decimal"/>
+      <w:lvlText w:val="%9."/>
+      <w:lvlJc w:val="left"/>
+      <w:pPr>
+        <w:tabs>
+          <w:tab w:val="num" w:pos="6480"/>
+        </w:tabs>
+        <w:ind w:left="6480" w:hanging="360"/>
+      </w:pPr>
+    </w:lvl>
+  </w:abstractNum>
+  <w:abstractNum w:abstractNumId="2" w15:restartNumberingAfterBreak="0">
+    <w:nsid w:val="60C11956"/>
+    <w:multiLevelType w:val="hybridMultilevel"/>
+    <w:tmpl w:val="7EDAD6FA"/>
+    <w:lvl w:ilvl="0" w:tplc="0409000F">
+      <w:start w:val="1"/>
+      <w:numFmt w:val="decimal"/>
+      <w:lvlText w:val="%1."/>
+      <w:lvlJc w:val="left"/>
+      <w:pPr>
+        <w:ind w:left="720" w:hanging="360"/>
+      </w:pPr>
+      <w:rPr>
+        <w:rFonts w:hint="default"/>
+      </w:rPr>
+    </w:lvl>
+    <w:lvl w:ilvl="1" w:tplc="04090019">
+      <w:start w:val="1"/>
+      <w:numFmt w:val="lowerLetter"/>
+      <w:lvlText w:val="%2."/>
+      <w:lvlJc w:val="left"/>
+      <w:pPr>
+        <w:ind w:left="1440" w:hanging="360"/>
+      </w:pPr>
+    </w:lvl>
+    <w:lvl w:ilvl="2" w:tplc="0409001B" w:tentative="1">
+      <w:start w:val="1"/>
+      <w:numFmt w:val="lowerRoman"/>
+      <w:lvlText w:val="%3."/>
+      <w:lvlJc w:val="right"/>
+      <w:pPr>
+        <w:ind w:left="2160" w:hanging="180"/>
+      </w:pPr>
+    </w:lvl>
+    <w:lvl w:ilvl="3" w:tplc="0409000F" w:tentative="1">
+      <w:start w:val="1"/>
+      <w:numFmt w:val="decimal"/>
+      <w:lvlText w:val="%4."/>
+      <w:lvlJc w:val="left"/>
+      <w:pPr>
+        <w:ind w:left="2880" w:hanging="360"/>
+      </w:pPr>
+    </w:lvl>
+    <w:lvl w:ilvl="4" w:tplc="04090019" w:tentative="1">
+      <w:start w:val="1"/>
+      <w:numFmt w:val="lowerLetter"/>
+      <w:lvlText w:val="%5."/>
+      <w:lvlJc w:val="left"/>
+      <w:pPr>
+        <w:ind w:left="3600" w:hanging="360"/>
+      </w:pPr>
+    </w:lvl>
+    <w:lvl w:ilvl="5" w:tplc="0409001B" w:tentative="1">
+      <w:start w:val="1"/>
+      <w:numFmt w:val="lowerRoman"/>
+      <w:lvlText w:val="%6."/>
+      <w:lvlJc w:val="right"/>
+      <w:pPr>
+        <w:ind w:left="4320" w:hanging="180"/>
+      </w:pPr>
+    </w:lvl>
+    <w:lvl w:ilvl="6" w:tplc="0409000F" w:tentative="1">
+      <w:start w:val="1"/>
+      <w:numFmt w:val="decimal"/>
+      <w:lvlText w:val="%7."/>
+      <w:lvlJc w:val="left"/>
+      <w:pPr>
+        <w:ind w:left="5040" w:hanging="360"/>
+      </w:pPr>
+    </w:lvl>
+    <w:lvl w:ilvl="7" w:tplc="04090019" w:tentative="1">
+      <w:start w:val="1"/>
+      <w:numFmt w:val="lowerLetter"/>
+      <w:lvlText w:val="%8."/>
+      <w:lvlJc w:val="left"/>
+      <w:pPr>
+        <w:ind w:left="5760" w:hanging="360"/>
+      </w:pPr>
+    </w:lvl>
+    <w:lvl w:ilvl="8" w:tplc="0409001B" w:tentative="1">
+      <w:start w:val="1"/>
+      <w:numFmt w:val="lowerRoman"/>
+      <w:lvlText w:val="%9."/>
+      <w:lvlJc w:val="right"/>
+      <w:pPr>
+        <w:ind w:left="6480" w:hanging="180"/>
+      </w:pPr>
+    </w:lvl>
+  </w:abstractNum>
+  <w:abstractNum w:abstractNumId="3" w15:restartNumberingAfterBreak="0">
+    <w:nsid w:val="68DF7BAC"/>
+    <w:multiLevelType w:val="hybridMultilevel"/>
+    <w:tmpl w:val="DFE85932"/>
+    <w:lvl w:ilvl="0" w:tplc="41F6E788">
+      <w:start w:val="1"/>
+      <w:numFmt w:val="bullet"/>
+      <w:lvlText w:val=""/>
+      <w:lvlJc w:val="left"/>
+      <w:pPr>
+        <w:ind w:left="720" w:hanging="360"/>
+      </w:pPr>
+      <w:rPr>
+        <w:rFonts w:ascii="Symbol" w:eastAsiaTheme="minorHAnsi" w:hAnsi="Symbol" w:cstheme="minorBidi" w:hint="default"/>
+      </w:rPr>
+    </w:lvl>
+    <w:lvl w:ilvl="1" w:tplc="04090003" w:tentative="1">
+      <w:start w:val="1"/>
+      <w:numFmt w:val="bullet"/>
+      <w:lvlText w:val="o"/>
+      <w:lvlJc w:val="left"/>
+      <w:pPr>
+        <w:ind w:left="1440" w:hanging="360"/>
+      </w:pPr>
+      <w:rPr>
+        <w:rFonts w:ascii="Courier New" w:hAnsi="Courier New" w:cs="Courier New" w:hint="default"/>
+      </w:rPr>
+    </w:lvl>
+    <w:lvl w:ilvl="2" w:tplc="04090005" w:tentative="1">
+      <w:start w:val="1"/>
+      <w:numFmt w:val="bullet"/>
+      <w:lvlText w:val=""/>
+      <w:lvlJc w:val="left"/>
+      <w:pPr>
+        <w:ind w:left="2160" w:hanging="360"/>
+      </w:pPr>
+      <w:rPr>
+        <w:rFonts w:ascii="Wingdings" w:hAnsi="Wingdings" w:hint="default"/>
+      </w:rPr>
+    </w:lvl>
+    <w:lvl w:ilvl="3" w:tplc="04090001" w:tentative="1">
+      <w:start w:val="1"/>
+      <w:numFmt w:val="bullet"/>
+      <w:lvlText w:val=""/>
+      <w:lvlJc w:val="left"/>
+      <w:pPr>
+        <w:ind w:left="2880" w:hanging="360"/>
+      </w:pPr>
+      <w:rPr>
+        <w:rFonts w:ascii="Symbol" w:hAnsi="Symbol" w:hint="default"/>
+      </w:rPr>
+    </w:lvl>
+    <w:lvl w:ilvl="4" w:tplc="04090003" w:tentative="1">
+      <w:start w:val="1"/>
+      <w:numFmt w:val="bullet"/>
+      <w:lvlText w:val="o"/>
+      <w:lvlJc w:val="left"/>
+      <w:pPr>
+        <w:ind w:left="3600" w:hanging="360"/>
+      </w:pPr>
+      <w:rPr>
+        <w:rFonts w:ascii="Courier New" w:hAnsi="Courier New" w:cs="Courier New" w:hint="default"/>
+      </w:rPr>
+    </w:lvl>
+    <w:lvl w:ilvl="5" w:tplc="04090005" w:tentative="1">
+      <w:start w:val="1"/>
+      <w:numFmt w:val="bullet"/>
+      <w:lvlText w:val=""/>
+      <w:lvlJc w:val="left"/>
+      <w:pPr>
+        <w:ind w:left="4320" w:hanging="360"/>
+      </w:pPr>
+      <w:rPr>
+        <w:rFonts w:ascii="Wingdings" w:hAnsi="Wingdings" w:hint="default"/>
+      </w:rPr>
+    </w:lvl>
+    <w:lvl w:ilvl="6" w:tplc="04090001" w:tentative="1">
+      <w:start w:val="1"/>
+      <w:numFmt w:val="bullet"/>
+      <w:lvlText w:val=""/>
+      <w:lvlJc w:val="left"/>
+      <w:pPr>
+        <w:ind w:left="5040" w:hanging="360"/>
+      </w:pPr>
+      <w:rPr>
+        <w:rFonts w:ascii="Symbol" w:hAnsi="Symbol" w:hint="default"/>
+      </w:rPr>
+    </w:lvl>
+    <w:lvl w:ilvl="7" w:tplc="04090003" w:tentative="1">
+      <w:start w:val="1"/>
+      <w:numFmt w:val="bullet"/>
+      <w:lvlText w:val="o"/>
+      <w:lvlJc w:val="left"/>
+      <w:pPr>
+        <w:ind w:left="5760" w:hanging="360"/>
+      </w:pPr>
+      <w:rPr>
+        <w:rFonts w:ascii="Courier New" w:hAnsi="Courier New" w:cs="Courier New" w:hint="default"/>
+      </w:rPr>
+    </w:lvl>
+    <w:lvl w:ilvl="8" w:tplc="04090005" w:tentative="1">
+      <w:start w:val="1"/>
+      <w:numFmt w:val="bullet"/>
+      <w:lvlText w:val=""/>
+      <w:lvlJc w:val="left"/>
+      <w:pPr>
+        <w:ind w:left="6480" w:hanging="360"/>
+      </w:pPr>
+      <w:rPr>
+        <w:rFonts w:ascii="Wingdings" w:hAnsi="Wingdings" w:hint="default"/>
+      </w:rPr>
+    </w:lvl>
+  </w:abstractNum>
+  <w:num w:numId="1" w16cid:durableId="912154825">
+    <w:abstractNumId w:val="0"/>
+  </w:num>
+  <w:num w:numId="2" w16cid:durableId="1976787649">
+    <w:abstractNumId w:val="2"/>
+  </w:num>
+  <w:num w:numId="3" w16cid:durableId="2014991511">
+    <w:abstractNumId w:val="1"/>
+  </w:num>
+  <w:num w:numId="4" w16cid:durableId="1458715745">
+    <w:abstractNumId w:val="3"/>
+  </w:num>
+</w:numbering>
 </file>
 
 <file path=word/styles.xml><?xml version="1.0" encoding="utf-8"?>

</xml_diff>